<commit_message>
Added Besprechungsprotokoll-2016-11-14 worked on Vorlage-Projektbeschreibung.docx worked on Featurelist & Arbeitspakete.xlsx Added Icon and gimp-files into newly created img & gimp folders
</commit_message>
<xml_diff>
--- a/doc/Vorlage-Projektbeschreibung.docx
+++ b/doc/Vorlage-Projektbeschreibung.docx
@@ -274,282 +274,6 @@
       </w:pPr>
       <w:r>
         <w:t>Zielgruppe</w:t>
-      </w:r>
-    </w:p>
-    <w:p>
-      <w:pPr>
-        <w:rPr>
-          <w:lang w:eastAsia="de-AT"/>
-        </w:rPr>
-      </w:pPr>
-    </w:p>
-    <w:p>
-      <w:pPr>
-        <w:rPr>
-          <w:lang w:eastAsia="de-AT"/>
-        </w:rPr>
-      </w:pPr>
-    </w:p>
-    <w:p>
-      <w:pPr>
-        <w:rPr>
-          <w:lang w:eastAsia="de-AT"/>
-        </w:rPr>
-      </w:pPr>
-      <w:r>
-        <w:rPr>
-          <w:lang w:eastAsia="de-AT"/>
-        </w:rPr>
-        <w:t>Funktionalitäten der Website nach Priorität geordnet:</w:t>
-      </w:r>
-    </w:p>
-    <w:p>
-      <w:pPr>
-        <w:rPr>
-          <w:lang w:eastAsia="de-AT"/>
-        </w:rPr>
-      </w:pPr>
-    </w:p>
-    <w:p>
-      <w:pPr>
-        <w:rPr>
-          <w:lang w:eastAsia="de-AT"/>
-        </w:rPr>
-      </w:pPr>
-      <w:r>
-        <w:rPr>
-          <w:lang w:eastAsia="de-AT"/>
-        </w:rPr>
-        <w:t>* Erreichbarkeit der Domain</w:t>
-      </w:r>
-    </w:p>
-    <w:p>
-      <w:pPr>
-        <w:rPr>
-          <w:lang w:eastAsia="de-AT"/>
-        </w:rPr>
-      </w:pPr>
-      <w:r>
-        <w:rPr>
-          <w:lang w:eastAsia="de-AT"/>
-        </w:rPr>
-        <w:t>* Wählen eines Teams: Rot oder Blau</w:t>
-      </w:r>
-    </w:p>
-    <w:p>
-      <w:pPr>
-        <w:rPr>
-          <w:lang w:eastAsia="de-AT"/>
-        </w:rPr>
-      </w:pPr>
-      <w:r>
-        <w:rPr>
-          <w:lang w:eastAsia="de-AT"/>
-        </w:rPr>
-        <w:t>* Spielen von Multiplayer-Spielen:</w:t>
-      </w:r>
-    </w:p>
-    <w:p>
-      <w:pPr>
-        <w:rPr>
-          <w:lang w:eastAsia="de-AT"/>
-        </w:rPr>
-      </w:pPr>
-      <w:r>
-        <w:rPr>
-          <w:lang w:eastAsia="de-AT"/>
-        </w:rPr>
-        <w:t>* 4-Gewinnt</w:t>
-      </w:r>
-    </w:p>
-    <w:p>
-      <w:pPr>
-        <w:rPr>
-          <w:lang w:eastAsia="de-AT"/>
-        </w:rPr>
-      </w:pPr>
-      <w:r>
-        <w:rPr>
-          <w:lang w:eastAsia="de-AT"/>
-        </w:rPr>
-        <w:t>* Tic Tac Toe</w:t>
-      </w:r>
-    </w:p>
-    <w:p>
-      <w:pPr>
-        <w:rPr>
-          <w:lang w:eastAsia="de-AT"/>
-        </w:rPr>
-      </w:pPr>
-      <w:r>
-        <w:rPr>
-          <w:lang w:eastAsia="de-AT"/>
-        </w:rPr>
-        <w:t>* Kommunikationsmöglichkeiten</w:t>
-      </w:r>
-    </w:p>
-    <w:p>
-      <w:pPr>
-        <w:rPr>
-          <w:lang w:eastAsia="de-AT"/>
-        </w:rPr>
-      </w:pPr>
-      <w:r>
-        <w:rPr>
-          <w:lang w:eastAsia="de-AT"/>
-        </w:rPr>
-        <w:t>* Global-chat</w:t>
-      </w:r>
-    </w:p>
-    <w:p>
-      <w:pPr>
-        <w:rPr>
-          <w:lang w:eastAsia="de-AT"/>
-        </w:rPr>
-      </w:pPr>
-      <w:r>
-        <w:rPr>
-          <w:lang w:eastAsia="de-AT"/>
-        </w:rPr>
-        <w:t>* Team-chat</w:t>
-      </w:r>
-    </w:p>
-    <w:p>
-      <w:pPr>
-        <w:rPr>
-          <w:lang w:eastAsia="de-AT"/>
-        </w:rPr>
-      </w:pPr>
-      <w:r>
-        <w:rPr>
-          <w:lang w:eastAsia="de-AT"/>
-        </w:rPr>
-        <w:t>* Professionelles Layout der Website</w:t>
-      </w:r>
-    </w:p>
-    <w:p>
-      <w:pPr>
-        <w:rPr>
-          <w:lang w:eastAsia="de-AT"/>
-        </w:rPr>
-      </w:pPr>
-      <w:r>
-        <w:rPr>
-          <w:lang w:eastAsia="de-AT"/>
-        </w:rPr>
-        <w:t>* Ablauf des Projekts:</w:t>
-      </w:r>
-    </w:p>
-    <w:p>
-      <w:pPr>
-        <w:rPr>
-          <w:lang w:eastAsia="de-AT"/>
-        </w:rPr>
-      </w:pPr>
-    </w:p>
-    <w:p>
-      <w:pPr>
-        <w:rPr>
-          <w:lang w:eastAsia="de-AT"/>
-        </w:rPr>
-      </w:pPr>
-      <w:r>
-        <w:rPr>
-          <w:lang w:eastAsia="de-AT"/>
-        </w:rPr>
-        <w:t>Planungsphase</w:t>
-      </w:r>
-    </w:p>
-    <w:p>
-      <w:pPr>
-        <w:rPr>
-          <w:lang w:eastAsia="de-AT"/>
-        </w:rPr>
-      </w:pPr>
-      <w:r>
-        <w:rPr>
-          <w:lang w:eastAsia="de-AT"/>
-        </w:rPr>
-        <w:t>* Erstellung der PM-Dokumente</w:t>
-      </w:r>
-    </w:p>
-    <w:p>
-      <w:pPr>
-        <w:rPr>
-          <w:lang w:eastAsia="de-AT"/>
-        </w:rPr>
-      </w:pPr>
-      <w:r>
-        <w:rPr>
-          <w:lang w:eastAsia="de-AT"/>
-        </w:rPr>
-        <w:t>* Erstellung von Konzeptgrafiken für die Website</w:t>
-      </w:r>
-    </w:p>
-    <w:p>
-      <w:pPr>
-        <w:rPr>
-          <w:lang w:eastAsia="de-AT"/>
-        </w:rPr>
-      </w:pPr>
-      <w:r>
-        <w:rPr>
-          <w:lang w:eastAsia="de-AT"/>
-        </w:rPr>
-        <w:t>* Initialisierung</w:t>
-      </w:r>
-    </w:p>
-    <w:p>
-      <w:pPr>
-        <w:rPr>
-          <w:lang w:eastAsia="de-AT"/>
-        </w:rPr>
-      </w:pPr>
-      <w:r>
-        <w:rPr>
-          <w:lang w:eastAsia="de-AT"/>
-        </w:rPr>
-        <w:t>* Versionsmanagementsystem</w:t>
-      </w:r>
-    </w:p>
-    <w:p>
-      <w:pPr>
-        <w:rPr>
-          <w:lang w:eastAsia="de-AT"/>
-        </w:rPr>
-      </w:pPr>
-      <w:r>
-        <w:rPr>
-          <w:lang w:eastAsia="de-AT"/>
-        </w:rPr>
-        <w:lastRenderedPageBreak/>
-        <w:t>* Webhosting</w:t>
-      </w:r>
-    </w:p>
-    <w:p>
-      <w:pPr>
-        <w:rPr>
-          <w:lang w:eastAsia="de-AT"/>
-        </w:rPr>
-      </w:pPr>
-      <w:r>
-        <w:rPr>
-          <w:lang w:eastAsia="de-AT"/>
-        </w:rPr>
-        <w:t>* Implementierung der Funktionen</w:t>
-      </w:r>
-    </w:p>
-    <w:p>
-      <w:pPr>
-        <w:rPr>
-          <w:lang w:eastAsia="de-AT"/>
-        </w:rPr>
-      </w:pPr>
-      <w:r>
-        <w:rPr>
-          <w:lang w:eastAsia="de-AT"/>
-        </w:rPr>
-        <w:t>* Testphase</w:t>
       </w:r>
     </w:p>
     <w:p>
@@ -2072,7 +1796,35 @@
         <w:rPr>
           <w:lang w:eastAsia="de-AT"/>
         </w:rPr>
-        <w:t>In der ersten Version bis Semesterende sollen die Spiele 4-Gewinnt und Tic-Tac-Toe in die Website integriert werden und es soll die Möglichkeit bestehen die Website in Zukunft um weitere Spiele zu erweitern. Man soll innerhalb des Teams über einen Chat kommunizieren können, aber auch über einen Global-Chat mit allen Spielern kommunizieren können.</w:t>
+        <w:t>In der ersten Version bis Semesterende sollen die Spiele 4-Gewinnt und Tic-</w:t>
+      </w:r>
+      <w:proofErr w:type="spellStart"/>
+      <w:r>
+        <w:rPr>
+          <w:lang w:eastAsia="de-AT"/>
+        </w:rPr>
+        <w:t>Tac</w:t>
+      </w:r>
+      <w:proofErr w:type="spellEnd"/>
+      <w:r>
+        <w:rPr>
+          <w:lang w:eastAsia="de-AT"/>
+        </w:rPr>
+        <w:t>-</w:t>
+      </w:r>
+      <w:proofErr w:type="spellStart"/>
+      <w:r>
+        <w:rPr>
+          <w:lang w:eastAsia="de-AT"/>
+        </w:rPr>
+        <w:t>Toe</w:t>
+      </w:r>
+      <w:proofErr w:type="spellEnd"/>
+      <w:r>
+        <w:rPr>
+          <w:lang w:eastAsia="de-AT"/>
+        </w:rPr>
+        <w:t xml:space="preserve"> in die Website integriert werden und es soll die Möglichkeit bestehen die Website in Zukunft um weitere Spiele zu erweitern. Man soll innerhalb des Teams über einen Chat kommunizieren können, aber auch über einen Global-Chat mit allen Spielern kommunizieren können.</w:t>
       </w:r>
     </w:p>
     <w:p>
@@ -2249,6 +2001,67 @@
     </w:p>
     <w:p>
       <w:r>
+        <w:t xml:space="preserve">Zielgruppe unserer Website sind all jene Personen, die gerne Gesellschaftsspiele spielen, jedoch auf die Schnelle keine Möglichkeit dazu haben. Unsere Website bietet genau den Spaß an den man mit Freunden haben kann, nur, dass man keine benötigt. </w:t>
+      </w:r>
+    </w:p>
+    <w:p>
+      <w:r>
+        <w:t>Unser Produkt ist somit für eine Vie</w:t>
+      </w:r>
+      <w:r>
+        <w:t>lzahl von Menschen interessant.</w:t>
+      </w:r>
+      <w:r>
+        <w:t xml:space="preserve"> </w:t>
+      </w:r>
+      <w:r>
+        <w:br/>
+      </w:r>
+      <w:r>
+        <w:t xml:space="preserve">Von Gelegenheits-Spielern, die gerne webbasierte Spiele spielen, bis hin zu Profi-Zockern, die die Herausforderung durch die Interaktion mit anderen Spielern im Team schätzen. </w:t>
+      </w:r>
+      <w:r>
+        <w:br/>
+      </w:r>
+      <w:r>
+        <w:t xml:space="preserve">Von Personen, die am PC Zuhause sitzen, bis hin zum mobilen Gamer, der </w:t>
+      </w:r>
+      <w:r>
+        <w:t>seine Zeit</w:t>
+      </w:r>
+      <w:r>
+        <w:t xml:space="preserve"> in der S-Bahn </w:t>
+      </w:r>
+      <w:r>
+        <w:t xml:space="preserve">durch Handyspielen schneller vergehen lassen </w:t>
+      </w:r>
+      <w:r>
+        <w:t>will</w:t>
+      </w:r>
+      <w:r>
+        <w:t>.</w:t>
+      </w:r>
+      <w:r>
+        <w:br/>
+        <w:t xml:space="preserve">Vom Kind, </w:t>
+      </w:r>
+      <w:proofErr w:type="gramStart"/>
+      <w:r>
+        <w:t>d</w:t>
+      </w:r>
+      <w:bookmarkStart w:id="4" w:name="_GoBack"/>
+      <w:bookmarkEnd w:id="4"/>
+      <w:r>
+        <w:t>as</w:t>
+      </w:r>
+      <w:proofErr w:type="gramEnd"/>
+      <w:r>
+        <w:t xml:space="preserve"> sein erstes Smartphone bekommen hat bis zum Greis, der technologisch etwas aufgeschlossener ist.</w:t>
+      </w:r>
+      <w:r>
+        <w:br/>
+      </w:r>
+      <w:r>
         <w:br w:type="page"/>
       </w:r>
     </w:p>
@@ -2256,12 +2069,12 @@
       <w:pPr>
         <w:pStyle w:val="berschrift1"/>
       </w:pPr>
-      <w:bookmarkStart w:id="4" w:name="_Toc466841590"/>
+      <w:bookmarkStart w:id="5" w:name="_Toc466841590"/>
       <w:r>
         <w:lastRenderedPageBreak/>
         <w:t xml:space="preserve">2 </w:t>
       </w:r>
-      <w:bookmarkEnd w:id="4"/>
+      <w:bookmarkEnd w:id="5"/>
       <w:r>
         <w:t>Features</w:t>
       </w:r>
@@ -2270,11 +2083,11 @@
       <w:pPr>
         <w:pStyle w:val="berschrift2"/>
       </w:pPr>
-      <w:bookmarkStart w:id="5" w:name="_Toc466841591"/>
+      <w:bookmarkStart w:id="6" w:name="_Toc466841591"/>
       <w:r>
         <w:t>2.1 M</w:t>
       </w:r>
-      <w:bookmarkEnd w:id="5"/>
+      <w:bookmarkEnd w:id="6"/>
       <w:r>
         <w:t>USS-</w:t>
       </w:r>
@@ -2283,25 +2096,42 @@
       </w:r>
     </w:p>
     <w:p>
+      <w:proofErr w:type="spellStart"/>
       <w:r>
-        <w:t>Featurelist reinkopieren und bearbeiten!!!!</w:t>
+        <w:t>Featurelist</w:t>
+      </w:r>
+      <w:proofErr w:type="spellEnd"/>
+      <w:r>
+        <w:t xml:space="preserve"> reinkopieren und bearbeiten!!!!</w:t>
       </w:r>
     </w:p>
     <w:p>
       <w:pPr>
         <w:pStyle w:val="berschrift2"/>
+        <w:rPr>
+          <w:lang w:val="en-GB"/>
+        </w:rPr>
       </w:pPr>
-      <w:bookmarkStart w:id="6" w:name="_Toc466841592"/>
+      <w:bookmarkStart w:id="7" w:name="_Toc466841592"/>
       <w:r>
+        <w:rPr>
+          <w:lang w:val="en-GB"/>
+        </w:rPr>
         <w:t xml:space="preserve">2.2 Optionale </w:t>
       </w:r>
       <w:r>
+        <w:rPr>
+          <w:lang w:val="en-GB"/>
+        </w:rPr>
         <w:t>features</w:t>
       </w:r>
       <w:r>
+        <w:rPr>
+          <w:lang w:val="en-GB"/>
+        </w:rPr>
         <w:t xml:space="preserve"> </w:t>
       </w:r>
-      <w:bookmarkEnd w:id="6"/>
+      <w:bookmarkEnd w:id="7"/>
     </w:p>
     <w:p>
       <w:pPr>
@@ -2309,12 +2139,28 @@
           <w:lang w:val="en-GB"/>
         </w:rPr>
       </w:pPr>
+      <w:proofErr w:type="spellStart"/>
       <w:r>
         <w:rPr>
           <w:lang w:val="en-GB"/>
         </w:rPr>
-        <w:t>Textversion der nice-to-have Features !!!!!</w:t>
+        <w:t>Textversion</w:t>
       </w:r>
+      <w:proofErr w:type="spellEnd"/>
+      <w:r>
+        <w:rPr>
+          <w:lang w:val="en-GB"/>
+        </w:rPr>
+        <w:t xml:space="preserve"> der nice-to-have </w:t>
+      </w:r>
+      <w:proofErr w:type="gramStart"/>
+      <w:r>
+        <w:rPr>
+          <w:lang w:val="en-GB"/>
+        </w:rPr>
+        <w:t>Features !!!!!</w:t>
+      </w:r>
+      <w:proofErr w:type="gramEnd"/>
     </w:p>
     <w:p>
       <w:pPr>
@@ -2362,7 +2208,7 @@
       <w:pPr>
         <w:pStyle w:val="berschrift2"/>
       </w:pPr>
-      <w:bookmarkStart w:id="7" w:name="_Toc466841596"/>
+      <w:bookmarkStart w:id="8" w:name="_Toc466841596"/>
       <w:r>
         <w:t>3.</w:t>
       </w:r>
@@ -2372,7 +2218,7 @@
       <w:r>
         <w:t xml:space="preserve"> </w:t>
       </w:r>
-      <w:bookmarkEnd w:id="7"/>
+      <w:bookmarkEnd w:id="8"/>
       <w:r>
         <w:t>Daten &amp; Kontakt</w:t>
       </w:r>
@@ -2527,8 +2373,15 @@
             <w:pPr>
               <w:cnfStyle w:val="000000010000" w:firstRow="0" w:lastRow="0" w:firstColumn="0" w:lastColumn="0" w:oddVBand="0" w:evenVBand="0" w:oddHBand="0" w:evenHBand="1" w:firstRowFirstColumn="0" w:firstRowLastColumn="0" w:lastRowFirstColumn="0" w:lastRowLastColumn="0"/>
             </w:pPr>
+            <w:proofErr w:type="spellStart"/>
+            <w:proofErr w:type="gramStart"/>
             <w:r>
-              <w:t>alexander.dietrich @technikum-wien.at</w:t>
+              <w:t>alexander.dietrich</w:t>
+            </w:r>
+            <w:proofErr w:type="spellEnd"/>
+            <w:proofErr w:type="gramEnd"/>
+            <w:r>
+              <w:t xml:space="preserve"> @technikum-wien.at</w:t>
             </w:r>
           </w:p>
         </w:tc>
@@ -2617,8 +2470,13 @@
               <w:cnfStyle w:val="000000010000" w:firstRow="0" w:lastRow="0" w:firstColumn="0" w:lastColumn="0" w:oddVBand="0" w:evenVBand="0" w:oddHBand="0" w:evenHBand="1" w:firstRowFirstColumn="0" w:firstRowLastColumn="0" w:lastRowFirstColumn="0" w:lastRowLastColumn="0"/>
             </w:pPr>
             <w:r>
-              <w:t>Selina Brinnich</w:t>
+              <w:t xml:space="preserve">Selina </w:t>
             </w:r>
+            <w:proofErr w:type="spellStart"/>
+            <w:r>
+              <w:t>Brinnich</w:t>
+            </w:r>
+            <w:proofErr w:type="spellEnd"/>
           </w:p>
         </w:tc>
         <w:tc>
@@ -2640,7 +2498,7 @@
       <w:pPr>
         <w:pStyle w:val="berschrift2"/>
       </w:pPr>
-      <w:bookmarkStart w:id="8" w:name="_Toc466841595"/>
+      <w:bookmarkStart w:id="9" w:name="_Toc466841595"/>
       <w:r>
         <w:t>3.2</w:t>
       </w:r>
@@ -2650,7 +2508,7 @@
       <w:r>
         <w:t>Organigramm</w:t>
       </w:r>
-      <w:bookmarkEnd w:id="8"/>
+      <w:bookmarkEnd w:id="9"/>
     </w:p>
     <w:p>
       <w:r>
@@ -2708,11 +2566,11 @@
         <w:pStyle w:val="berschrift2"/>
         <w:spacing w:before="0"/>
       </w:pPr>
-      <w:bookmarkStart w:id="9" w:name="_Toc466841597"/>
+      <w:bookmarkStart w:id="10" w:name="_Toc466841597"/>
       <w:r>
         <w:t>3.3 Beschreibung der Aufgabenbereiche</w:t>
       </w:r>
-      <w:bookmarkEnd w:id="9"/>
+      <w:bookmarkEnd w:id="10"/>
     </w:p>
     <w:p>
       <w:pPr>
@@ -2897,23 +2755,31 @@
       <w:pPr>
         <w:pStyle w:val="berschrift1"/>
       </w:pPr>
-      <w:bookmarkStart w:id="10" w:name="_Toc466841598"/>
+      <w:bookmarkStart w:id="11" w:name="_Toc466841598"/>
       <w:r>
         <w:lastRenderedPageBreak/>
         <w:t>4 Projektumweltanalyse</w:t>
       </w:r>
-      <w:bookmarkEnd w:id="10"/>
+      <w:bookmarkEnd w:id="11"/>
     </w:p>
     <w:p>
       <w:r>
-        <w:t>hier Technologien usw einfügen!!!!!</w:t>
+        <w:t xml:space="preserve">hier Technologien </w:t>
+      </w:r>
+      <w:proofErr w:type="spellStart"/>
+      <w:r>
+        <w:t>usw</w:t>
+      </w:r>
+      <w:proofErr w:type="spellEnd"/>
+      <w:r>
+        <w:t xml:space="preserve"> einfügen!!!!!</w:t>
       </w:r>
     </w:p>
     <w:p>
       <w:pPr>
         <w:pStyle w:val="berschrift2"/>
       </w:pPr>
-      <w:bookmarkStart w:id="11" w:name="_Toc466841599"/>
+      <w:bookmarkStart w:id="12" w:name="_Toc466841599"/>
       <w:r>
         <w:t>4.</w:t>
       </w:r>
@@ -2923,7 +2789,7 @@
       <w:r>
         <w:t xml:space="preserve"> Beschreibung der wichtigsten Umwelten</w:t>
       </w:r>
-      <w:bookmarkEnd w:id="11"/>
+      <w:bookmarkEnd w:id="12"/>
       <w:r>
         <w:t xml:space="preserve"> </w:t>
       </w:r>
@@ -3112,16 +2978,7 @@
               <w:cnfStyle w:val="000000010000" w:firstRow="0" w:lastRow="0" w:firstColumn="0" w:lastColumn="0" w:oddVBand="0" w:evenVBand="0" w:oddHBand="0" w:evenHBand="1" w:firstRowFirstColumn="0" w:firstRowLastColumn="0" w:lastRowFirstColumn="0" w:lastRowLastColumn="0"/>
             </w:pPr>
             <w:r>
-              <w:t>Viel</w:t>
-            </w:r>
-            <w:r>
-              <w:t xml:space="preserve"> Erfahrung vorhanden, </w:t>
-            </w:r>
-            <w:r>
-              <w:t>Design</w:t>
-            </w:r>
-            <w:r>
-              <w:t xml:space="preserve"> der Website</w:t>
+              <w:t>Viel Erfahrung vorhanden, Design der Website</w:t>
             </w:r>
           </w:p>
         </w:tc>
@@ -3233,9 +3090,11 @@
             <w:pPr>
               <w:cnfStyle w:val="000000010000" w:firstRow="0" w:lastRow="0" w:firstColumn="0" w:lastColumn="0" w:oddVBand="0" w:evenVBand="0" w:oddHBand="0" w:evenHBand="1" w:firstRowFirstColumn="0" w:firstRowLastColumn="0" w:lastRowFirstColumn="0" w:lastRowLastColumn="0"/>
             </w:pPr>
+            <w:proofErr w:type="spellStart"/>
             <w:r>
               <w:t>Javascript</w:t>
             </w:r>
+            <w:proofErr w:type="spellEnd"/>
           </w:p>
         </w:tc>
         <w:tc>
@@ -3247,19 +3106,7 @@
               <w:cnfStyle w:val="000000010000" w:firstRow="0" w:lastRow="0" w:firstColumn="0" w:lastColumn="0" w:oddVBand="0" w:evenVBand="0" w:oddHBand="0" w:evenHBand="1" w:firstRowFirstColumn="0" w:firstRowLastColumn="0" w:lastRowFirstColumn="0" w:lastRowLastColumn="0"/>
             </w:pPr>
             <w:r>
-              <w:t>Ausreichend</w:t>
-            </w:r>
-            <w:r>
-              <w:t xml:space="preserve"> Erfahrung vorhanden, </w:t>
-            </w:r>
-            <w:r>
-              <w:t>Funktion</w:t>
-            </w:r>
-            <w:r>
-              <w:t xml:space="preserve"> der Website</w:t>
-            </w:r>
-            <w:r>
-              <w:t xml:space="preserve"> - Browser</w:t>
+              <w:t>Ausreichend Erfahrung vorhanden, Funktion der Website - Browser</w:t>
             </w:r>
           </w:p>
         </w:tc>
@@ -3322,13 +3169,7 @@
               <w:cnfStyle w:val="000000100000" w:firstRow="0" w:lastRow="0" w:firstColumn="0" w:lastColumn="0" w:oddVBand="0" w:evenVBand="0" w:oddHBand="1" w:evenHBand="0" w:firstRowFirstColumn="0" w:firstRowLastColumn="0" w:lastRowFirstColumn="0" w:lastRowLastColumn="0"/>
             </w:pPr>
             <w:r>
-              <w:t>Keine</w:t>
-            </w:r>
-            <w:r>
-              <w:t xml:space="preserve"> Erfahrung vorhanden, Funktion der Website</w:t>
-            </w:r>
-            <w:r>
-              <w:t xml:space="preserve"> - Server</w:t>
+              <w:t>Keine Erfahrung vorhanden, Funktion der Website - Server</w:t>
             </w:r>
           </w:p>
         </w:tc>
@@ -3377,9 +3218,11 @@
             <w:pPr>
               <w:cnfStyle w:val="000000010000" w:firstRow="0" w:lastRow="0" w:firstColumn="0" w:lastColumn="0" w:oddVBand="0" w:evenVBand="0" w:oddHBand="0" w:evenHBand="1" w:firstRowFirstColumn="0" w:firstRowLastColumn="0" w:lastRowFirstColumn="0" w:lastRowLastColumn="0"/>
             </w:pPr>
+            <w:proofErr w:type="spellStart"/>
             <w:r>
               <w:t>mySQL</w:t>
             </w:r>
+            <w:proofErr w:type="spellEnd"/>
           </w:p>
         </w:tc>
         <w:tc>
@@ -3391,10 +3234,7 @@
               <w:cnfStyle w:val="000000010000" w:firstRow="0" w:lastRow="0" w:firstColumn="0" w:lastColumn="0" w:oddVBand="0" w:evenVBand="0" w:oddHBand="0" w:evenHBand="1" w:firstRowFirstColumn="0" w:firstRowLastColumn="0" w:lastRowFirstColumn="0" w:lastRowLastColumn="0"/>
             </w:pPr>
             <w:r>
-              <w:t>Genügend Erfahrung vorhanden</w:t>
-            </w:r>
-            <w:r>
-              <w:t>, Funktion der Website-Datenbank</w:t>
+              <w:t>Genügend Erfahrung vorhanden, Funktion der Website-Datenbank</w:t>
             </w:r>
           </w:p>
         </w:tc>
@@ -3443,9 +3283,11 @@
             <w:pPr>
               <w:cnfStyle w:val="000000100000" w:firstRow="0" w:lastRow="0" w:firstColumn="0" w:lastColumn="0" w:oddVBand="0" w:evenVBand="0" w:oddHBand="1" w:evenHBand="0" w:firstRowFirstColumn="0" w:firstRowLastColumn="0" w:lastRowFirstColumn="0" w:lastRowLastColumn="0"/>
             </w:pPr>
+            <w:proofErr w:type="spellStart"/>
             <w:r>
               <w:t>phpFreeChat</w:t>
             </w:r>
+            <w:proofErr w:type="spellEnd"/>
           </w:p>
         </w:tc>
         <w:tc>
@@ -3457,7 +3299,15 @@
               <w:cnfStyle w:val="000000100000" w:firstRow="0" w:lastRow="0" w:firstColumn="0" w:lastColumn="0" w:oddVBand="0" w:evenVBand="0" w:oddHBand="1" w:evenHBand="0" w:firstRowFirstColumn="0" w:firstRowLastColumn="0" w:lastRowFirstColumn="0" w:lastRowLastColumn="0"/>
             </w:pPr>
             <w:r>
-              <w:t>Keine Erfahrung vorhanden – Plugin für Funktion der Website</w:t>
+              <w:t xml:space="preserve">Keine Erfahrung vorhanden – </w:t>
+            </w:r>
+            <w:proofErr w:type="spellStart"/>
+            <w:r>
+              <w:t>Plugin</w:t>
+            </w:r>
+            <w:proofErr w:type="spellEnd"/>
+            <w:r>
+              <w:t xml:space="preserve"> für Funktion der Website</w:t>
             </w:r>
           </w:p>
         </w:tc>
@@ -3506,9 +3356,11 @@
             <w:pPr>
               <w:cnfStyle w:val="000000010000" w:firstRow="0" w:lastRow="0" w:firstColumn="0" w:lastColumn="0" w:oddVBand="0" w:evenVBand="0" w:oddHBand="0" w:evenHBand="1" w:firstRowFirstColumn="0" w:firstRowLastColumn="0" w:lastRowFirstColumn="0" w:lastRowLastColumn="0"/>
             </w:pPr>
+            <w:proofErr w:type="spellStart"/>
             <w:r>
               <w:t>Websockets</w:t>
             </w:r>
+            <w:proofErr w:type="spellEnd"/>
           </w:p>
         </w:tc>
         <w:tc>
@@ -3520,7 +3372,15 @@
               <w:cnfStyle w:val="000000010000" w:firstRow="0" w:lastRow="0" w:firstColumn="0" w:lastColumn="0" w:oddVBand="0" w:evenVBand="0" w:oddHBand="0" w:evenHBand="1" w:firstRowFirstColumn="0" w:firstRowLastColumn="0" w:lastRowFirstColumn="0" w:lastRowLastColumn="0"/>
             </w:pPr>
             <w:r>
-              <w:t>Keine Erfahrung vorhanden – Plugin für Funktion der Website</w:t>
+              <w:t xml:space="preserve">Keine Erfahrung vorhanden – </w:t>
+            </w:r>
+            <w:proofErr w:type="spellStart"/>
+            <w:r>
+              <w:t>Plugin</w:t>
+            </w:r>
+            <w:proofErr w:type="spellEnd"/>
+            <w:r>
+              <w:t xml:space="preserve"> für Funktion der Website</w:t>
             </w:r>
           </w:p>
         </w:tc>
@@ -3583,10 +3443,15 @@
               <w:cnfStyle w:val="000000100000" w:firstRow="0" w:lastRow="0" w:firstColumn="0" w:lastColumn="0" w:oddVBand="0" w:evenVBand="0" w:oddHBand="1" w:evenHBand="0" w:firstRowFirstColumn="0" w:firstRowLastColumn="0" w:lastRowFirstColumn="0" w:lastRowLastColumn="0"/>
             </w:pPr>
             <w:r>
-              <w:t>Bald</w:t>
+              <w:t xml:space="preserve">Bald Erfahrung vorhanden – </w:t>
             </w:r>
+            <w:proofErr w:type="spellStart"/>
             <w:r>
-              <w:t xml:space="preserve"> Erfahrung vorhanden – Plugin für Funktion der Website</w:t>
+              <w:t>Plugin</w:t>
+            </w:r>
+            <w:proofErr w:type="spellEnd"/>
+            <w:r>
+              <w:t xml:space="preserve"> für Funktion der Website</w:t>
             </w:r>
           </w:p>
         </w:tc>
@@ -3901,13 +3766,7 @@
               <w:cnfStyle w:val="000000010000" w:firstRow="0" w:lastRow="0" w:firstColumn="0" w:lastColumn="0" w:oddVBand="0" w:evenVBand="0" w:oddHBand="0" w:evenHBand="1" w:firstRowFirstColumn="0" w:firstRowLastColumn="0" w:lastRowFirstColumn="0" w:lastRowLastColumn="0"/>
             </w:pPr>
             <w:r>
-              <w:t>Stellt die Domain zu Verfügung</w:t>
-            </w:r>
-            <w:r>
-              <w:t xml:space="preserve">, </w:t>
-            </w:r>
-            <w:r>
-              <w:t>Kosten entstehen</w:t>
+              <w:t>Stellt die Domain zu Verfügung, Kosten entstehen</w:t>
             </w:r>
           </w:p>
         </w:tc>
@@ -3940,12 +3799,12 @@
       <w:pPr>
         <w:pStyle w:val="berschrift1"/>
       </w:pPr>
-      <w:bookmarkStart w:id="12" w:name="_Toc466841600"/>
+      <w:bookmarkStart w:id="13" w:name="_Toc466841600"/>
       <w:r>
         <w:lastRenderedPageBreak/>
         <w:t>5 Risikoanalyse</w:t>
       </w:r>
-      <w:bookmarkEnd w:id="12"/>
+      <w:bookmarkEnd w:id="13"/>
       <w:r>
         <w:t xml:space="preserve"> </w:t>
       </w:r>
@@ -3954,11 +3813,11 @@
       <w:pPr>
         <w:pStyle w:val="berschrift2"/>
       </w:pPr>
-      <w:bookmarkStart w:id="13" w:name="_Toc466841601"/>
+      <w:bookmarkStart w:id="14" w:name="_Toc466841601"/>
       <w:r>
         <w:t>5.1 Beschreibung der wichtigsten Risiken</w:t>
       </w:r>
-      <w:bookmarkEnd w:id="13"/>
+      <w:bookmarkEnd w:id="14"/>
       <w:r>
         <w:t xml:space="preserve"> </w:t>
       </w:r>
@@ -4339,9 +4198,11 @@
             <w:pPr>
               <w:cnfStyle w:val="000000010000" w:firstRow="0" w:lastRow="0" w:firstColumn="0" w:lastColumn="0" w:oddVBand="0" w:evenVBand="0" w:oddHBand="0" w:evenHBand="1" w:firstRowFirstColumn="0" w:firstRowLastColumn="0" w:lastRowFirstColumn="0" w:lastRowLastColumn="0"/>
             </w:pPr>
+            <w:proofErr w:type="spellStart"/>
             <w:r>
               <w:t>Know-How</w:t>
             </w:r>
+            <w:proofErr w:type="spellEnd"/>
           </w:p>
         </w:tc>
         <w:tc>
@@ -4353,7 +4214,15 @@
               <w:cnfStyle w:val="000000010000" w:firstRow="0" w:lastRow="0" w:firstColumn="0" w:lastColumn="0" w:oddVBand="0" w:evenVBand="0" w:oddHBand="0" w:evenHBand="1" w:firstRowFirstColumn="0" w:firstRowLastColumn="0" w:lastRowFirstColumn="0" w:lastRowLastColumn="0"/>
             </w:pPr>
             <w:r>
-              <w:t>Fehlendes Know-How führt zu Projektverzögerungen.</w:t>
+              <w:t xml:space="preserve">Fehlendes </w:t>
+            </w:r>
+            <w:proofErr w:type="spellStart"/>
+            <w:r>
+              <w:t>Know-How</w:t>
+            </w:r>
+            <w:proofErr w:type="spellEnd"/>
+            <w:r>
+              <w:t xml:space="preserve"> führt zu Projektverzögerungen.</w:t>
             </w:r>
           </w:p>
         </w:tc>
@@ -4437,7 +4306,15 @@
               <w:cnfStyle w:val="000000100000" w:firstRow="0" w:lastRow="0" w:firstColumn="0" w:lastColumn="0" w:oddVBand="0" w:evenVBand="0" w:oddHBand="1" w:evenHBand="0" w:firstRowFirstColumn="0" w:firstRowLastColumn="0" w:lastRowFirstColumn="0" w:lastRowLastColumn="0"/>
             </w:pPr>
             <w:r>
-              <w:t>Technologien sind für unseren Use-Case unpassend.</w:t>
+              <w:t xml:space="preserve">Technologien sind für unseren </w:t>
+            </w:r>
+            <w:proofErr w:type="spellStart"/>
+            <w:r>
+              <w:t>Use</w:t>
+            </w:r>
+            <w:proofErr w:type="spellEnd"/>
+            <w:r>
+              <w:t>-Case unpassend.</w:t>
             </w:r>
           </w:p>
         </w:tc>
@@ -4575,11 +4452,19 @@
           <w:sz w:val="20"/>
         </w:rPr>
       </w:pPr>
+      <w:proofErr w:type="gramStart"/>
       <w:r>
         <w:rPr>
           <w:sz w:val="20"/>
         </w:rPr>
-        <w:t xml:space="preserve">P...Eintrittswahrscheinlichkeit des Risikos </w:t>
+        <w:t>P...</w:t>
+      </w:r>
+      <w:proofErr w:type="gramEnd"/>
+      <w:r>
+        <w:rPr>
+          <w:sz w:val="20"/>
+        </w:rPr>
+        <w:t xml:space="preserve">Eintrittswahrscheinlichkeit des Risikos </w:t>
       </w:r>
       <w:r>
         <w:rPr>
@@ -4628,7 +4513,7 @@
       <w:pPr>
         <w:pStyle w:val="berschrift2"/>
       </w:pPr>
-      <w:bookmarkStart w:id="14" w:name="_Toc466841602"/>
+      <w:bookmarkStart w:id="15" w:name="_Toc466841602"/>
       <w:r>
         <w:t>5.</w:t>
       </w:r>
@@ -4644,7 +4529,7 @@
       <w:r>
         <w:t>nahmen</w:t>
       </w:r>
-      <w:bookmarkEnd w:id="14"/>
+      <w:bookmarkEnd w:id="15"/>
     </w:p>
     <w:tbl>
       <w:tblPr>
@@ -4884,9 +4769,11 @@
             <w:pPr>
               <w:cnfStyle w:val="000000010000" w:firstRow="0" w:lastRow="0" w:firstColumn="0" w:lastColumn="0" w:oddVBand="0" w:evenVBand="0" w:oddHBand="0" w:evenHBand="1" w:firstRowFirstColumn="0" w:firstRowLastColumn="0" w:lastRowFirstColumn="0" w:lastRowLastColumn="0"/>
             </w:pPr>
+            <w:proofErr w:type="spellStart"/>
             <w:r>
               <w:t>Know-How</w:t>
             </w:r>
+            <w:proofErr w:type="spellEnd"/>
           </w:p>
         </w:tc>
         <w:tc>
@@ -4996,11 +4883,11 @@
       <w:pPr>
         <w:pStyle w:val="berschrift1"/>
       </w:pPr>
-      <w:bookmarkStart w:id="15" w:name="_Toc466841603"/>
+      <w:bookmarkStart w:id="16" w:name="_Toc466841603"/>
       <w:r>
         <w:t>6 Meilenstein</w:t>
       </w:r>
-      <w:bookmarkEnd w:id="15"/>
+      <w:bookmarkEnd w:id="16"/>
       <w:r>
         <w:t>plan</w:t>
       </w:r>
@@ -5199,11 +5086,21 @@
               <w:cnfStyle w:val="000000010000" w:firstRow="0" w:lastRow="0" w:firstColumn="0" w:lastColumn="0" w:oddVBand="0" w:evenVBand="0" w:oddHBand="0" w:evenHBand="1" w:firstRowFirstColumn="0" w:firstRowLastColumn="0" w:lastRowFirstColumn="0" w:lastRowLastColumn="0"/>
             </w:pPr>
             <w:r>
-              <w:t>Tic-Tac-</w:t>
+              <w:t>Tic-</w:t>
             </w:r>
+            <w:proofErr w:type="spellStart"/>
+            <w:r>
+              <w:t>Tac</w:t>
+            </w:r>
+            <w:proofErr w:type="spellEnd"/>
+            <w:r>
+              <w:t>-</w:t>
+            </w:r>
+            <w:proofErr w:type="spellStart"/>
             <w:r>
               <w:t>Toe</w:t>
             </w:r>
+            <w:proofErr w:type="spellEnd"/>
             <w:r>
               <w:t xml:space="preserve"> ist </w:t>
             </w:r>
@@ -5429,12 +5326,7 @@
               <w:t>verfasst</w:t>
             </w:r>
             <w:r>
-              <w:t>,</w:t>
-            </w:r>
-            <w:bookmarkStart w:id="16" w:name="_GoBack"/>
-            <w:bookmarkEnd w:id="16"/>
-            <w:r>
-              <w:t xml:space="preserve"> geprüft</w:t>
+              <w:t>, geprüft</w:t>
             </w:r>
             <w:r>
               <w:t xml:space="preserve"> und abgegeben</w:t>
@@ -5625,12 +5517,14 @@
           <w:lang w:eastAsia="de-AT"/>
         </w:rPr>
       </w:pPr>
+      <w:proofErr w:type="spellStart"/>
       <w:r>
         <w:rPr>
           <w:lang w:eastAsia="de-AT"/>
         </w:rPr>
         <w:t>Trello-Todo</w:t>
       </w:r>
+      <w:proofErr w:type="spellEnd"/>
     </w:p>
     <w:p>
       <w:pPr>
@@ -5759,7 +5653,7 @@
         <w:noProof/>
         <w:color w:val="808080" w:themeColor="background1" w:themeShade="80"/>
       </w:rPr>
-      <w:t>10</w:t>
+      <w:t>4</w:t>
     </w:r>
     <w:r>
       <w:rPr>
@@ -5796,7 +5690,7 @@
         <w:noProof/>
         <w:color w:val="808080" w:themeColor="background1" w:themeShade="80"/>
       </w:rPr>
-      <w:t>10</w:t>
+      <w:t>9</w:t>
     </w:r>
     <w:r>
       <w:rPr>
@@ -23038,7 +22932,7 @@
 </file>
 
 <file path=customXml/itemProps1.xml><?xml version="1.0" encoding="utf-8"?>
-<ds:datastoreItem xmlns:ds="http://schemas.openxmlformats.org/officeDocument/2006/customXml" ds:itemID="{A2B246D5-AF06-4EC4-B554-8A3C58A0562E}">
+<ds:datastoreItem xmlns:ds="http://schemas.openxmlformats.org/officeDocument/2006/customXml" ds:itemID="{FE8D675C-A38D-4715-A07D-ED0B3CD7ADD0}">
   <ds:schemaRefs>
     <ds:schemaRef ds:uri="http://schemas.openxmlformats.org/officeDocument/2006/bibliography"/>
   </ds:schemaRefs>

</xml_diff>